<commit_message>
added some stuff to component list
</commit_message>
<xml_diff>
--- a/ComponentList.docx
+++ b/ComponentList.docx
@@ -204,10 +204,190 @@
       <w:pPr>
         <w:spacing w:after="0" w:line="240" w:lineRule="auto"/>
         <w:outlineLvl w:val="0"/>
-      </w:pPr>
-      <w:r>
-        <w:t>servo instructions:</w:t>
-      </w:r>
+        <w:rPr>
+          <w:lang w:val="de-DE"/>
+        </w:rPr>
+      </w:pPr>
+      <w:proofErr w:type="spellStart"/>
+      <w:r>
+        <w:rPr>
+          <w:lang w:val="de-DE"/>
+        </w:rPr>
+        <w:t>servo</w:t>
+      </w:r>
+      <w:proofErr w:type="spellEnd"/>
+      <w:r>
+        <w:rPr>
+          <w:lang w:val="de-DE"/>
+        </w:rPr>
+        <w:t xml:space="preserve"> </w:t>
+      </w:r>
+      <w:proofErr w:type="spellStart"/>
+      <w:r>
+        <w:rPr>
+          <w:lang w:val="de-DE"/>
+        </w:rPr>
+        <w:t>instructions</w:t>
+      </w:r>
+      <w:proofErr w:type="spellEnd"/>
+      <w:r>
+        <w:rPr>
+          <w:lang w:val="de-DE"/>
+        </w:rPr>
+        <w:t>:</w:t>
+      </w:r>
+    </w:p>
+    <w:p>
+      <w:pPr>
+        <w:spacing w:after="0" w:line="240" w:lineRule="auto"/>
+        <w:outlineLvl w:val="0"/>
+        <w:rPr>
+          <w:rStyle w:val="Hyperlink"/>
+        </w:rPr>
+      </w:pPr>
+      <w:hyperlink r:id="rId10" w:history="1">
+        <w:r>
+          <w:rPr>
+            <w:rStyle w:val="Hyperlink"/>
+            <w:lang w:val="de-DE"/>
+          </w:rPr>
+          <w:t>https://www.instructables.com/id/Arduino-Servo-Motors/</w:t>
+        </w:r>
+      </w:hyperlink>
+    </w:p>
+    <w:p>
+      <w:pPr>
+        <w:spacing w:after="0" w:line="240" w:lineRule="auto"/>
+        <w:outlineLvl w:val="0"/>
+        <w:rPr>
+          <w:rStyle w:val="Hyperlink"/>
+        </w:rPr>
+      </w:pPr>
+    </w:p>
+    <w:p>
+      <w:pPr>
+        <w:spacing w:after="0" w:line="240" w:lineRule="auto"/>
+        <w:outlineLvl w:val="0"/>
+        <w:rPr>
+          <w:rStyle w:val="Hyperlink"/>
+        </w:rPr>
+      </w:pPr>
+    </w:p>
+    <w:p>
+      <w:pPr>
+        <w:pStyle w:val="Heading1"/>
+        <w:shd w:val="clear" w:color="auto" w:fill="FFFFFF"/>
+        <w:spacing w:before="0" w:beforeAutospacing="0"/>
+        <w:rPr>
+          <w:rFonts w:ascii="Arial" w:hAnsi="Arial" w:cs="Arial"/>
+          <w:b w:val="0"/>
+          <w:bCs w:val="0"/>
+          <w:color w:val="111111"/>
+        </w:rPr>
+      </w:pPr>
+      <w:proofErr w:type="spellStart"/>
+      <w:r>
+        <w:rPr>
+          <w:rStyle w:val="a-size-large"/>
+          <w:rFonts w:ascii="Arial" w:hAnsi="Arial" w:cs="Arial"/>
+          <w:b w:val="0"/>
+          <w:bCs w:val="0"/>
+          <w:color w:val="111111"/>
+        </w:rPr>
+        <w:t>LiCB</w:t>
+      </w:r>
+      <w:proofErr w:type="spellEnd"/>
+      <w:r>
+        <w:rPr>
+          <w:rStyle w:val="a-size-large"/>
+          <w:rFonts w:ascii="Arial" w:hAnsi="Arial" w:cs="Arial"/>
+          <w:b w:val="0"/>
+          <w:bCs w:val="0"/>
+          <w:color w:val="111111"/>
+        </w:rPr>
+        <w:t xml:space="preserve"> 23A A23 12V Alkaline Battery (10PCS)</w:t>
+      </w:r>
+    </w:p>
+    <w:p>
+      <w:pPr>
+        <w:spacing w:after="0" w:line="240" w:lineRule="auto"/>
+        <w:outlineLvl w:val="0"/>
+      </w:pPr>
+      <w:hyperlink r:id="rId11" w:history="1">
+        <w:r>
+          <w:rPr>
+            <w:rStyle w:val="Hyperlink"/>
+          </w:rPr>
+          <w:t>https://www.amazon.co.uk/LiCB-23A-Alkaline-Battery-10-Pack/dp/B07DHMNC9M/ref=sr_1_10?keywords=12v+battery&amp;qid=1575466666&amp;sr=8-10</w:t>
+        </w:r>
+      </w:hyperlink>
+    </w:p>
+    <w:p>
+      <w:pPr>
+        <w:spacing w:after="0" w:line="240" w:lineRule="auto"/>
+        <w:outlineLvl w:val="0"/>
+      </w:pPr>
+    </w:p>
+    <w:p>
+      <w:pPr>
+        <w:spacing w:after="0" w:line="240" w:lineRule="auto"/>
+        <w:outlineLvl w:val="0"/>
+      </w:pPr>
+    </w:p>
+    <w:p>
+      <w:pPr>
+        <w:spacing w:after="0" w:line="240" w:lineRule="auto"/>
+        <w:outlineLvl w:val="0"/>
+      </w:pPr>
+    </w:p>
+    <w:p>
+      <w:pPr>
+        <w:spacing w:after="0" w:line="240" w:lineRule="auto"/>
+        <w:outlineLvl w:val="0"/>
+      </w:pPr>
+    </w:p>
+    <w:p>
+      <w:pPr>
+        <w:pStyle w:val="Heading1"/>
+        <w:shd w:val="clear" w:color="auto" w:fill="FFFFFF"/>
+        <w:spacing w:before="0" w:beforeAutospacing="0"/>
+        <w:rPr>
+          <w:rFonts w:ascii="Arial" w:hAnsi="Arial" w:cs="Arial"/>
+          <w:b w:val="0"/>
+          <w:bCs w:val="0"/>
+          <w:color w:val="111111"/>
+        </w:rPr>
+      </w:pPr>
+      <w:r>
+        <w:rPr>
+          <w:rStyle w:val="a-size-large"/>
+          <w:rFonts w:ascii="Arial" w:hAnsi="Arial" w:cs="Arial"/>
+          <w:b w:val="0"/>
+          <w:bCs w:val="0"/>
+          <w:color w:val="111111"/>
+        </w:rPr>
+        <w:t>2 Pcs Smart Robot Car Tyres Wheels For Arduino TT Gear Motor Chassis</w:t>
+      </w:r>
+    </w:p>
+    <w:p>
+      <w:pPr>
+        <w:spacing w:after="0" w:line="240" w:lineRule="auto"/>
+        <w:outlineLvl w:val="0"/>
+      </w:pPr>
+      <w:hyperlink r:id="rId12" w:history="1">
+        <w:r>
+          <w:rPr>
+            <w:rStyle w:val="Hyperlink"/>
+          </w:rPr>
+          <w:t>https://www.amazon.co.uk/Smart-Robot-Wheels-Arduino-Chassis/dp/B00Q6ZHCHM/ref=sr_1_fkmr0_2?keywords=high+friction+wheels+arduino&amp;qid=1575467243&amp;sr=8-2-fkmr0</w:t>
+        </w:r>
+      </w:hyperlink>
+    </w:p>
+    <w:p>
+      <w:pPr>
+        <w:spacing w:after="0" w:line="240" w:lineRule="auto"/>
+        <w:outlineLvl w:val="0"/>
+      </w:pPr>
     </w:p>
     <w:p>
       <w:pPr>
@@ -222,14 +402,118 @@
           <w:lang w:eastAsia="en-GB"/>
         </w:rPr>
       </w:pPr>
-      <w:hyperlink r:id="rId10" w:history="1">
-        <w:r>
-          <w:rPr>
-            <w:rStyle w:val="Hyperlink"/>
-          </w:rPr>
-          <w:t>https://www.instructables.com/id/Arduino-Servo-Motors/</w:t>
-        </w:r>
-      </w:hyperlink>
+      <w:r>
+        <w:rPr>
+          <w:rFonts w:ascii="Arial" w:hAnsi="Arial" w:cs="Arial"/>
+          <w:color w:val="333333"/>
+          <w:shd w:val="clear" w:color="auto" w:fill="FFFFFF"/>
+        </w:rPr>
+        <w:t>2 Pcs Smart Robot Car Tyres Wheels For Arduino TT Gear Motor Chassis</w:t>
+      </w:r>
+      <w:r>
+        <w:rPr>
+          <w:rFonts w:ascii="Arial" w:hAnsi="Arial" w:cs="Arial"/>
+          <w:color w:val="333333"/>
+        </w:rPr>
+        <w:br/>
+      </w:r>
+      <w:r>
+        <w:rPr>
+          <w:rFonts w:ascii="Arial" w:hAnsi="Arial" w:cs="Arial"/>
+          <w:color w:val="333333"/>
+        </w:rPr>
+        <w:br/>
+      </w:r>
+      <w:r>
+        <w:rPr>
+          <w:rFonts w:ascii="Arial" w:hAnsi="Arial" w:cs="Arial"/>
+          <w:color w:val="333333"/>
+          <w:shd w:val="clear" w:color="auto" w:fill="FFFFFF"/>
+        </w:rPr>
+        <w:t>Feature:</w:t>
+      </w:r>
+      <w:r>
+        <w:rPr>
+          <w:rFonts w:ascii="Arial" w:hAnsi="Arial" w:cs="Arial"/>
+          <w:color w:val="333333"/>
+        </w:rPr>
+        <w:br/>
+      </w:r>
+      <w:r>
+        <w:rPr>
+          <w:rFonts w:ascii="Arial" w:hAnsi="Arial" w:cs="Arial"/>
+          <w:color w:val="333333"/>
+        </w:rPr>
+        <w:br/>
+      </w:r>
+      <w:r>
+        <w:rPr>
+          <w:rFonts w:ascii="Arial" w:hAnsi="Arial" w:cs="Arial"/>
+          <w:color w:val="333333"/>
+          <w:shd w:val="clear" w:color="auto" w:fill="FFFFFF"/>
+        </w:rPr>
+        <w:t>With inner tyre</w:t>
+      </w:r>
+      <w:r>
+        <w:rPr>
+          <w:rFonts w:ascii="Arial" w:hAnsi="Arial" w:cs="Arial"/>
+          <w:color w:val="333333"/>
+        </w:rPr>
+        <w:br/>
+      </w:r>
+      <w:r>
+        <w:rPr>
+          <w:rFonts w:ascii="Arial" w:hAnsi="Arial" w:cs="Arial"/>
+          <w:color w:val="333333"/>
+          <w:shd w:val="clear" w:color="auto" w:fill="FFFFFF"/>
+        </w:rPr>
+        <w:t>Diameter: 68mm</w:t>
+      </w:r>
+      <w:r>
+        <w:rPr>
+          <w:rFonts w:ascii="Arial" w:hAnsi="Arial" w:cs="Arial"/>
+          <w:color w:val="333333"/>
+        </w:rPr>
+        <w:br/>
+      </w:r>
+      <w:r>
+        <w:rPr>
+          <w:rFonts w:ascii="Arial" w:hAnsi="Arial" w:cs="Arial"/>
+          <w:color w:val="333333"/>
+          <w:shd w:val="clear" w:color="auto" w:fill="FFFFFF"/>
+        </w:rPr>
+        <w:t>Width: 26mm</w:t>
+      </w:r>
+      <w:r>
+        <w:rPr>
+          <w:rFonts w:ascii="Arial" w:hAnsi="Arial" w:cs="Arial"/>
+          <w:color w:val="333333"/>
+        </w:rPr>
+        <w:br/>
+      </w:r>
+      <w:r>
+        <w:rPr>
+          <w:rFonts w:ascii="Arial" w:hAnsi="Arial" w:cs="Arial"/>
+          <w:color w:val="333333"/>
+          <w:shd w:val="clear" w:color="auto" w:fill="FFFFFF"/>
+        </w:rPr>
+        <w:t>Centre hole: 5.3 x 3.66mm (two sides is semicircle)</w:t>
+      </w:r>
+      <w:r>
+        <w:rPr>
+          <w:rFonts w:ascii="Arial" w:hAnsi="Arial" w:cs="Arial"/>
+          <w:color w:val="333333"/>
+        </w:rPr>
+        <w:br/>
+      </w:r>
+      <w:r>
+        <w:rPr>
+          <w:rFonts w:ascii="Arial" w:hAnsi="Arial" w:cs="Arial"/>
+          <w:color w:val="333333"/>
+          <w:shd w:val="clear" w:color="auto" w:fill="FFFFFF"/>
+        </w:rPr>
+        <w:t>Weight: 50g</w:t>
+      </w:r>
       <w:bookmarkStart w:id="0" w:name="_GoBack"/>
       <w:bookmarkEnd w:id="0"/>
     </w:p>
@@ -603,6 +887,7 @@
     <w:lsdException w:name="HTML Sample" w:semiHidden="1" w:unhideWhenUsed="1"/>
     <w:lsdException w:name="HTML Typewriter" w:semiHidden="1" w:unhideWhenUsed="1"/>
     <w:lsdException w:name="HTML Variable" w:semiHidden="1" w:unhideWhenUsed="1"/>
+    <w:lsdException w:name="Normal Table" w:semiHidden="1" w:unhideWhenUsed="1"/>
     <w:lsdException w:name="annotation subject" w:semiHidden="1" w:unhideWhenUsed="1"/>
     <w:lsdException w:name="No List" w:semiHidden="1" w:unhideWhenUsed="1"/>
     <w:lsdException w:name="Outline List 1" w:semiHidden="1" w:unhideWhenUsed="1"/>
@@ -649,8 +934,10 @@
     <w:lsdException w:name="Table Subtle 2" w:semiHidden="1" w:unhideWhenUsed="1"/>
     <w:lsdException w:name="Table Web 1" w:semiHidden="1" w:unhideWhenUsed="1"/>
     <w:lsdException w:name="Table Web 2" w:semiHidden="1" w:unhideWhenUsed="1"/>
+    <w:lsdException w:name="Table Web 3" w:semiHidden="1" w:unhideWhenUsed="1"/>
     <w:lsdException w:name="Balloon Text" w:semiHidden="1" w:unhideWhenUsed="1"/>
     <w:lsdException w:name="Table Grid" w:uiPriority="39"/>
+    <w:lsdException w:name="Table Theme" w:semiHidden="1" w:unhideWhenUsed="1"/>
     <w:lsdException w:name="Placeholder Text" w:semiHidden="1"/>
     <w:lsdException w:name="No Spacing" w:uiPriority="1" w:qFormat="1"/>
     <w:lsdException w:name="Light Shading" w:uiPriority="60"/>
@@ -963,6 +1250,11 @@
       <w:u w:val="single"/>
     </w:rPr>
   </w:style>
+  <w:style w:type="character" w:customStyle="1" w:styleId="a-size-large">
+    <w:name w:val="a-size-large"/>
+    <w:basedOn w:val="DefaultParagraphFont"/>
+    <w:rsid w:val="00AD5DDE"/>
+  </w:style>
 </w:styles>
 </file>
 
@@ -1262,6 +1554,21 @@
 </file>
 
 <file path=customXml/item1.xml><?xml version="1.0" encoding="utf-8"?>
+<p:properties xmlns:p="http://schemas.microsoft.com/office/2006/metadata/properties" xmlns:xsi="http://www.w3.org/2001/XMLSchema-instance" xmlns:pc="http://schemas.microsoft.com/office/infopath/2007/PartnerControls">
+  <documentManagement/>
+</p:properties>
+</file>
+
+<file path=customXml/item2.xml><?xml version="1.0" encoding="utf-8"?>
+<?mso-contentType ?>
+<FormTemplates xmlns="http://schemas.microsoft.com/sharepoint/v3/contenttype/forms">
+  <Display>DocumentLibraryForm</Display>
+  <Edit>DocumentLibraryForm</Edit>
+  <New>DocumentLibraryForm</New>
+</FormTemplates>
+</file>
+
+<file path=customXml/item3.xml><?xml version="1.0" encoding="utf-8"?>
 <ct:contentTypeSchema xmlns:ct="http://schemas.microsoft.com/office/2006/metadata/contentType" xmlns:ma="http://schemas.microsoft.com/office/2006/metadata/properties/metaAttributes" ct:_="" ma:_="" ma:contentTypeName="Document" ma:contentTypeID="0x0101007ABDAABB3920EB4C9570F359340F42AD" ma:contentTypeVersion="10" ma:contentTypeDescription="Create a new document." ma:contentTypeScope="" ma:versionID="5514c881a4d9d506ead389559a389d35">
   <xsd:schema xmlns:xsd="http://www.w3.org/2001/XMLSchema" xmlns:xs="http://www.w3.org/2001/XMLSchema" xmlns:p="http://schemas.microsoft.com/office/2006/metadata/properties" xmlns:ns3="91fa21c8-7481-46bf-bacf-222e7e437886" xmlns:ns4="b85eb1dc-d07f-4265-a93a-ceaa6dedad06" targetNamespace="http://schemas.microsoft.com/office/2006/metadata/properties" ma:root="true" ma:fieldsID="0e899fd5863849be17f2c66edadc3c31" ns3:_="" ns4:_="">
     <xsd:import namespace="91fa21c8-7481-46bf-bacf-222e7e437886"/>
@@ -1464,22 +1771,24 @@
 </ct:contentTypeSchema>
 </file>
 
-<file path=customXml/item2.xml><?xml version="1.0" encoding="utf-8"?>
-<?mso-contentType ?>
-<FormTemplates xmlns="http://schemas.microsoft.com/sharepoint/v3/contenttype/forms">
-  <Display>DocumentLibraryForm</Display>
-  <Edit>DocumentLibraryForm</Edit>
-  <New>DocumentLibraryForm</New>
-</FormTemplates>
+<file path=customXml/itemProps1.xml><?xml version="1.0" encoding="utf-8"?>
+<ds:datastoreItem xmlns:ds="http://schemas.openxmlformats.org/officeDocument/2006/customXml" ds:itemID="{2ABDC047-3FCF-4A16-9621-6851735706D3}">
+  <ds:schemaRefs>
+    <ds:schemaRef ds:uri="http://schemas.microsoft.com/office/2006/metadata/properties"/>
+    <ds:schemaRef ds:uri="http://schemas.microsoft.com/office/infopath/2007/PartnerControls"/>
+  </ds:schemaRefs>
+</ds:datastoreItem>
 </file>
 
-<file path=customXml/item3.xml><?xml version="1.0" encoding="utf-8"?>
-<p:properties xmlns:p="http://schemas.microsoft.com/office/2006/metadata/properties" xmlns:xsi="http://www.w3.org/2001/XMLSchema-instance" xmlns:pc="http://schemas.microsoft.com/office/infopath/2007/PartnerControls">
-  <documentManagement/>
-</p:properties>
+<file path=customXml/itemProps2.xml><?xml version="1.0" encoding="utf-8"?>
+<ds:datastoreItem xmlns:ds="http://schemas.openxmlformats.org/officeDocument/2006/customXml" ds:itemID="{73499C42-D607-4966-837A-2BB322A53F25}">
+  <ds:schemaRefs>
+    <ds:schemaRef ds:uri="http://schemas.microsoft.com/sharepoint/v3/contenttype/forms"/>
+  </ds:schemaRefs>
+</ds:datastoreItem>
 </file>
 
-<file path=customXml/itemProps1.xml><?xml version="1.0" encoding="utf-8"?>
+<file path=customXml/itemProps3.xml><?xml version="1.0" encoding="utf-8"?>
 <ds:datastoreItem xmlns:ds="http://schemas.openxmlformats.org/officeDocument/2006/customXml" ds:itemID="{6068C0B1-5EFB-40A0-A675-36343377FA10}">
   <ds:schemaRefs>
     <ds:schemaRef ds:uri="http://schemas.microsoft.com/office/2006/metadata/contentType"/>
@@ -1496,21 +1805,4 @@
     <ds:schemaRef ds:uri="http://schemas.microsoft.com/internal/obd"/>
   </ds:schemaRefs>
 </ds:datastoreItem>
-</file>
-
-<file path=customXml/itemProps2.xml><?xml version="1.0" encoding="utf-8"?>
-<ds:datastoreItem xmlns:ds="http://schemas.openxmlformats.org/officeDocument/2006/customXml" ds:itemID="{73499C42-D607-4966-837A-2BB322A53F25}">
-  <ds:schemaRefs>
-    <ds:schemaRef ds:uri="http://schemas.microsoft.com/sharepoint/v3/contenttype/forms"/>
-  </ds:schemaRefs>
-</ds:datastoreItem>
-</file>
-
-<file path=customXml/itemProps3.xml><?xml version="1.0" encoding="utf-8"?>
-<ds:datastoreItem xmlns:ds="http://schemas.openxmlformats.org/officeDocument/2006/customXml" ds:itemID="{2ABDC047-3FCF-4A16-9621-6851735706D3}">
-  <ds:schemaRefs>
-    <ds:schemaRef ds:uri="http://schemas.microsoft.com/office/2006/metadata/properties"/>
-    <ds:schemaRef ds:uri="http://schemas.microsoft.com/office/infopath/2007/PartnerControls"/>
-  </ds:schemaRefs>
-</ds:datastoreItem>
 </file>
</xml_diff>

<commit_message>
added link battery case
</commit_message>
<xml_diff>
--- a/ComponentList.docx
+++ b/ComponentList.docx
@@ -243,6 +243,7 @@
         <w:outlineLvl w:val="0"/>
         <w:rPr>
           <w:rStyle w:val="Hyperlink"/>
+          <w:lang w:val="de-DE"/>
         </w:rPr>
       </w:pPr>
       <w:hyperlink r:id="rId10" w:history="1">
@@ -261,6 +262,7 @@
         <w:outlineLvl w:val="0"/>
         <w:rPr>
           <w:rStyle w:val="Hyperlink"/>
+          <w:lang w:val="de-DE"/>
         </w:rPr>
       </w:pPr>
     </w:p>
@@ -270,6 +272,7 @@
         <w:outlineLvl w:val="0"/>
         <w:rPr>
           <w:rStyle w:val="Hyperlink"/>
+          <w:lang w:val="de-DE"/>
         </w:rPr>
       </w:pPr>
     </w:p>
@@ -366,7 +369,29 @@
           <w:bCs w:val="0"/>
           <w:color w:val="111111"/>
         </w:rPr>
-        <w:t>2 Pcs Smart Robot Car Tyres Wheels For Arduino TT Gear Motor Chassis</w:t>
+        <w:t xml:space="preserve">2 Pcs Smart Robot Car Tyres Wheels </w:t>
+      </w:r>
+      <w:proofErr w:type="gramStart"/>
+      <w:r>
+        <w:rPr>
+          <w:rStyle w:val="a-size-large"/>
+          <w:rFonts w:ascii="Arial" w:hAnsi="Arial" w:cs="Arial"/>
+          <w:b w:val="0"/>
+          <w:bCs w:val="0"/>
+          <w:color w:val="111111"/>
+        </w:rPr>
+        <w:t>For</w:t>
+      </w:r>
+      <w:proofErr w:type="gramEnd"/>
+      <w:r>
+        <w:rPr>
+          <w:rStyle w:val="a-size-large"/>
+          <w:rFonts w:ascii="Arial" w:hAnsi="Arial" w:cs="Arial"/>
+          <w:b w:val="0"/>
+          <w:bCs w:val="0"/>
+          <w:color w:val="111111"/>
+        </w:rPr>
+        <w:t xml:space="preserve"> Arduino TT Gear Motor Chassis</w:t>
       </w:r>
     </w:p>
     <w:p>
@@ -394,9 +419,166 @@
         <w:spacing w:after="0" w:line="240" w:lineRule="auto"/>
         <w:outlineLvl w:val="0"/>
         <w:rPr>
+          <w:rFonts w:ascii="Arial" w:hAnsi="Arial" w:cs="Arial"/>
+          <w:color w:val="333333"/>
+          <w:shd w:val="clear" w:color="auto" w:fill="FFFFFF"/>
+        </w:rPr>
+      </w:pPr>
+      <w:r>
+        <w:rPr>
+          <w:rFonts w:ascii="Arial" w:hAnsi="Arial" w:cs="Arial"/>
+          <w:color w:val="333333"/>
+          <w:shd w:val="clear" w:color="auto" w:fill="FFFFFF"/>
+        </w:rPr>
+        <w:t xml:space="preserve">2 Pcs Smart Robot Car Tyres Wheels </w:t>
+      </w:r>
+      <w:proofErr w:type="gramStart"/>
+      <w:r>
+        <w:rPr>
+          <w:rFonts w:ascii="Arial" w:hAnsi="Arial" w:cs="Arial"/>
+          <w:color w:val="333333"/>
+          <w:shd w:val="clear" w:color="auto" w:fill="FFFFFF"/>
+        </w:rPr>
+        <w:t>For</w:t>
+      </w:r>
+      <w:proofErr w:type="gramEnd"/>
+      <w:r>
+        <w:rPr>
+          <w:rFonts w:ascii="Arial" w:hAnsi="Arial" w:cs="Arial"/>
+          <w:color w:val="333333"/>
+          <w:shd w:val="clear" w:color="auto" w:fill="FFFFFF"/>
+        </w:rPr>
+        <w:t xml:space="preserve"> Arduino TT Gear Motor Chassis</w:t>
+      </w:r>
+      <w:r>
+        <w:rPr>
+          <w:rFonts w:ascii="Arial" w:hAnsi="Arial" w:cs="Arial"/>
+          <w:color w:val="333333"/>
+        </w:rPr>
+        <w:br/>
+      </w:r>
+      <w:r>
+        <w:rPr>
+          <w:rFonts w:ascii="Arial" w:hAnsi="Arial" w:cs="Arial"/>
+          <w:color w:val="333333"/>
+        </w:rPr>
+        <w:br/>
+      </w:r>
+      <w:r>
+        <w:rPr>
+          <w:rFonts w:ascii="Arial" w:hAnsi="Arial" w:cs="Arial"/>
+          <w:color w:val="333333"/>
+          <w:shd w:val="clear" w:color="auto" w:fill="FFFFFF"/>
+        </w:rPr>
+        <w:t>Feature:</w:t>
+      </w:r>
+      <w:r>
+        <w:rPr>
+          <w:rFonts w:ascii="Arial" w:hAnsi="Arial" w:cs="Arial"/>
+          <w:color w:val="333333"/>
+        </w:rPr>
+        <w:br/>
+      </w:r>
+      <w:r>
+        <w:rPr>
+          <w:rFonts w:ascii="Arial" w:hAnsi="Arial" w:cs="Arial"/>
+          <w:color w:val="333333"/>
+        </w:rPr>
+        <w:br/>
+      </w:r>
+      <w:r>
+        <w:rPr>
+          <w:rFonts w:ascii="Arial" w:hAnsi="Arial" w:cs="Arial"/>
+          <w:color w:val="333333"/>
+          <w:shd w:val="clear" w:color="auto" w:fill="FFFFFF"/>
+        </w:rPr>
+        <w:t>With inner tyre</w:t>
+      </w:r>
+      <w:r>
+        <w:rPr>
+          <w:rFonts w:ascii="Arial" w:hAnsi="Arial" w:cs="Arial"/>
+          <w:color w:val="333333"/>
+        </w:rPr>
+        <w:br/>
+      </w:r>
+      <w:r>
+        <w:rPr>
+          <w:rFonts w:ascii="Arial" w:hAnsi="Arial" w:cs="Arial"/>
+          <w:color w:val="333333"/>
+          <w:shd w:val="clear" w:color="auto" w:fill="FFFFFF"/>
+        </w:rPr>
+        <w:t>Diameter: 68mm</w:t>
+      </w:r>
+      <w:r>
+        <w:rPr>
+          <w:rFonts w:ascii="Arial" w:hAnsi="Arial" w:cs="Arial"/>
+          <w:color w:val="333333"/>
+        </w:rPr>
+        <w:br/>
+      </w:r>
+      <w:r>
+        <w:rPr>
+          <w:rFonts w:ascii="Arial" w:hAnsi="Arial" w:cs="Arial"/>
+          <w:color w:val="333333"/>
+          <w:shd w:val="clear" w:color="auto" w:fill="FFFFFF"/>
+        </w:rPr>
+        <w:t>Width: 26mm</w:t>
+      </w:r>
+      <w:r>
+        <w:rPr>
+          <w:rFonts w:ascii="Arial" w:hAnsi="Arial" w:cs="Arial"/>
+          <w:color w:val="333333"/>
+        </w:rPr>
+        <w:br/>
+      </w:r>
+      <w:r>
+        <w:rPr>
+          <w:rFonts w:ascii="Arial" w:hAnsi="Arial" w:cs="Arial"/>
+          <w:color w:val="333333"/>
+          <w:shd w:val="clear" w:color="auto" w:fill="FFFFFF"/>
+        </w:rPr>
+        <w:t>Centre hole: 5.3 x 3.66mm (two sides is semicircle)</w:t>
+      </w:r>
+      <w:r>
+        <w:rPr>
+          <w:rFonts w:ascii="Arial" w:hAnsi="Arial" w:cs="Arial"/>
+          <w:color w:val="333333"/>
+        </w:rPr>
+        <w:br/>
+      </w:r>
+      <w:r>
+        <w:rPr>
+          <w:rFonts w:ascii="Arial" w:hAnsi="Arial" w:cs="Arial"/>
+          <w:color w:val="333333"/>
+          <w:shd w:val="clear" w:color="auto" w:fill="FFFFFF"/>
+        </w:rPr>
+        <w:t>Weight: 50g</w:t>
+      </w:r>
+    </w:p>
+    <w:p>
+      <w:pPr>
+        <w:rPr>
+          <w:rFonts w:ascii="Arial" w:hAnsi="Arial" w:cs="Arial"/>
+          <w:color w:val="333333"/>
+          <w:shd w:val="clear" w:color="auto" w:fill="FFFFFF"/>
+        </w:rPr>
+      </w:pPr>
+    </w:p>
+    <w:p>
+      <w:pPr>
+        <w:rPr>
+          <w:rFonts w:ascii="Arial" w:hAnsi="Arial" w:cs="Arial"/>
+          <w:color w:val="333333"/>
+          <w:shd w:val="clear" w:color="auto" w:fill="FFFFFF"/>
+        </w:rPr>
+      </w:pPr>
+      <w:bookmarkStart w:id="0" w:name="_GoBack"/>
+      <w:bookmarkEnd w:id="0"/>
+    </w:p>
+    <w:p>
+      <w:pPr>
+        <w:rPr>
           <w:rFonts w:ascii="Arial" w:eastAsia="Times New Roman" w:hAnsi="Arial" w:cs="Arial"/>
-          <w:color w:val="192A32"/>
-          <w:kern w:val="36"/>
           <w:sz w:val="27"/>
           <w:szCs w:val="27"/>
           <w:lang w:eastAsia="en-GB"/>
@@ -404,118 +586,45 @@
       </w:pPr>
       <w:r>
         <w:rPr>
-          <w:rFonts w:ascii="Arial" w:hAnsi="Arial" w:cs="Arial"/>
-          <w:color w:val="333333"/>
-          <w:shd w:val="clear" w:color="auto" w:fill="FFFFFF"/>
-        </w:rPr>
-        <w:t>2 Pcs Smart Robot Car Tyres Wheels For Arduino TT Gear Motor Chassis</w:t>
-      </w:r>
-      <w:r>
-        <w:rPr>
-          <w:rFonts w:ascii="Arial" w:hAnsi="Arial" w:cs="Arial"/>
-          <w:color w:val="333333"/>
-        </w:rPr>
-        <w:br/>
-      </w:r>
-      <w:r>
-        <w:rPr>
-          <w:rFonts w:ascii="Arial" w:hAnsi="Arial" w:cs="Arial"/>
-          <w:color w:val="333333"/>
-        </w:rPr>
-        <w:br/>
-      </w:r>
-      <w:r>
-        <w:rPr>
-          <w:rFonts w:ascii="Arial" w:hAnsi="Arial" w:cs="Arial"/>
-          <w:color w:val="333333"/>
-          <w:shd w:val="clear" w:color="auto" w:fill="FFFFFF"/>
-        </w:rPr>
-        <w:t>Feature:</w:t>
-      </w:r>
-      <w:r>
-        <w:rPr>
-          <w:rFonts w:ascii="Arial" w:hAnsi="Arial" w:cs="Arial"/>
-          <w:color w:val="333333"/>
-        </w:rPr>
-        <w:br/>
-      </w:r>
-      <w:r>
-        <w:rPr>
-          <w:rFonts w:ascii="Arial" w:hAnsi="Arial" w:cs="Arial"/>
-          <w:color w:val="333333"/>
-        </w:rPr>
-        <w:br/>
-      </w:r>
-      <w:r>
-        <w:rPr>
-          <w:rFonts w:ascii="Arial" w:hAnsi="Arial" w:cs="Arial"/>
-          <w:color w:val="333333"/>
-          <w:shd w:val="clear" w:color="auto" w:fill="FFFFFF"/>
-        </w:rPr>
-        <w:t>With inner tyre</w:t>
-      </w:r>
-      <w:r>
-        <w:rPr>
-          <w:rFonts w:ascii="Arial" w:hAnsi="Arial" w:cs="Arial"/>
-          <w:color w:val="333333"/>
-        </w:rPr>
-        <w:br/>
-      </w:r>
-      <w:r>
-        <w:rPr>
-          <w:rFonts w:ascii="Arial" w:hAnsi="Arial" w:cs="Arial"/>
-          <w:color w:val="333333"/>
-          <w:shd w:val="clear" w:color="auto" w:fill="FFFFFF"/>
-        </w:rPr>
-        <w:t>Diameter: 68mm</w:t>
-      </w:r>
-      <w:r>
-        <w:rPr>
-          <w:rFonts w:ascii="Arial" w:hAnsi="Arial" w:cs="Arial"/>
-          <w:color w:val="333333"/>
-        </w:rPr>
-        <w:br/>
-      </w:r>
-      <w:r>
-        <w:rPr>
-          <w:rFonts w:ascii="Arial" w:hAnsi="Arial" w:cs="Arial"/>
-          <w:color w:val="333333"/>
-          <w:shd w:val="clear" w:color="auto" w:fill="FFFFFF"/>
-        </w:rPr>
-        <w:t>Width: 26mm</w:t>
-      </w:r>
-      <w:r>
-        <w:rPr>
-          <w:rFonts w:ascii="Arial" w:hAnsi="Arial" w:cs="Arial"/>
-          <w:color w:val="333333"/>
-        </w:rPr>
-        <w:br/>
-      </w:r>
-      <w:r>
-        <w:rPr>
-          <w:rFonts w:ascii="Arial" w:hAnsi="Arial" w:cs="Arial"/>
-          <w:color w:val="333333"/>
-          <w:shd w:val="clear" w:color="auto" w:fill="FFFFFF"/>
-        </w:rPr>
-        <w:t>Centre hole: 5.3 x 3.66mm (two sides is semicircle)</w:t>
-      </w:r>
-      <w:r>
-        <w:rPr>
-          <w:rFonts w:ascii="Arial" w:hAnsi="Arial" w:cs="Arial"/>
-          <w:color w:val="333333"/>
-        </w:rPr>
-        <w:br/>
-      </w:r>
-      <w:r>
-        <w:rPr>
-          <w:rFonts w:ascii="Arial" w:hAnsi="Arial" w:cs="Arial"/>
-          <w:color w:val="333333"/>
-          <w:shd w:val="clear" w:color="auto" w:fill="FFFFFF"/>
-        </w:rPr>
-        <w:t>Weight: 50g</w:t>
-      </w:r>
-      <w:bookmarkStart w:id="0" w:name="_GoBack"/>
-      <w:bookmarkEnd w:id="0"/>
+          <w:rFonts w:ascii="Arial" w:eastAsia="Times New Roman" w:hAnsi="Arial" w:cs="Arial"/>
+          <w:sz w:val="27"/>
+          <w:szCs w:val="27"/>
+          <w:lang w:eastAsia="en-GB"/>
+        </w:rPr>
+        <w:lastRenderedPageBreak/>
+        <w:t>Battery case:</w:t>
+      </w:r>
+    </w:p>
+    <w:p>
+      <w:pPr>
+        <w:rPr>
+          <w:rFonts w:eastAsia="Times New Roman"/>
+          <w:color w:val="000000"/>
+          <w:sz w:val="24"/>
+          <w:szCs w:val="24"/>
+        </w:rPr>
+      </w:pPr>
+      <w:hyperlink r:id="rId13" w:history="1">
+        <w:r>
+          <w:rPr>
+            <w:rStyle w:val="Hyperlink"/>
+            <w:rFonts w:eastAsia="Times New Roman"/>
+            <w:sz w:val="24"/>
+            <w:szCs w:val="24"/>
+          </w:rPr>
+          <w:t>https://www.ebay.co.uk/i/163762505503?chn=ps&amp;norover=1&amp;mkevt=1&amp;mkrid=710-134428-41853-0&amp;mkcid=2&amp;itemid=163762505503&amp;targetid=519877033806&amp;device=c&amp;mktype=pla&amp;googleloc=9045903&amp;poi=&amp;campaignid=7412990551&amp;mkgroupid=76068633970&amp;rlsatarget=pla-519877033806&amp;abcId=1139356&amp;merchantid=138813382&amp;gclid=EAIaIQobChMI1I7jsI-c5gIVSdHeCh2sZQNwEAQYASABEgISovD_BwE</w:t>
+        </w:r>
+      </w:hyperlink>
+    </w:p>
+    <w:p>
+      <w:pPr>
+        <w:rPr>
+          <w:rFonts w:ascii="Arial" w:eastAsia="Times New Roman" w:hAnsi="Arial" w:cs="Arial"/>
+          <w:sz w:val="27"/>
+          <w:szCs w:val="27"/>
+          <w:lang w:eastAsia="en-GB"/>
+        </w:rPr>
+      </w:pPr>
     </w:p>
     <w:sectPr>
       <w:pgSz w:w="11906" w:h="16838"/>
@@ -1554,21 +1663,6 @@
 </file>
 
 <file path=customXml/item1.xml><?xml version="1.0" encoding="utf-8"?>
-<p:properties xmlns:p="http://schemas.microsoft.com/office/2006/metadata/properties" xmlns:xsi="http://www.w3.org/2001/XMLSchema-instance" xmlns:pc="http://schemas.microsoft.com/office/infopath/2007/PartnerControls">
-  <documentManagement/>
-</p:properties>
-</file>
-
-<file path=customXml/item2.xml><?xml version="1.0" encoding="utf-8"?>
-<?mso-contentType ?>
-<FormTemplates xmlns="http://schemas.microsoft.com/sharepoint/v3/contenttype/forms">
-  <Display>DocumentLibraryForm</Display>
-  <Edit>DocumentLibraryForm</Edit>
-  <New>DocumentLibraryForm</New>
-</FormTemplates>
-</file>
-
-<file path=customXml/item3.xml><?xml version="1.0" encoding="utf-8"?>
 <ct:contentTypeSchema xmlns:ct="http://schemas.microsoft.com/office/2006/metadata/contentType" xmlns:ma="http://schemas.microsoft.com/office/2006/metadata/properties/metaAttributes" ct:_="" ma:_="" ma:contentTypeName="Document" ma:contentTypeID="0x0101007ABDAABB3920EB4C9570F359340F42AD" ma:contentTypeVersion="10" ma:contentTypeDescription="Create a new document." ma:contentTypeScope="" ma:versionID="5514c881a4d9d506ead389559a389d35">
   <xsd:schema xmlns:xsd="http://www.w3.org/2001/XMLSchema" xmlns:xs="http://www.w3.org/2001/XMLSchema" xmlns:p="http://schemas.microsoft.com/office/2006/metadata/properties" xmlns:ns3="91fa21c8-7481-46bf-bacf-222e7e437886" xmlns:ns4="b85eb1dc-d07f-4265-a93a-ceaa6dedad06" targetNamespace="http://schemas.microsoft.com/office/2006/metadata/properties" ma:root="true" ma:fieldsID="0e899fd5863849be17f2c66edadc3c31" ns3:_="" ns4:_="">
     <xsd:import namespace="91fa21c8-7481-46bf-bacf-222e7e437886"/>
@@ -1771,24 +1865,22 @@
 </ct:contentTypeSchema>
 </file>
 
-<file path=customXml/itemProps1.xml><?xml version="1.0" encoding="utf-8"?>
-<ds:datastoreItem xmlns:ds="http://schemas.openxmlformats.org/officeDocument/2006/customXml" ds:itemID="{2ABDC047-3FCF-4A16-9621-6851735706D3}">
-  <ds:schemaRefs>
-    <ds:schemaRef ds:uri="http://schemas.microsoft.com/office/2006/metadata/properties"/>
-    <ds:schemaRef ds:uri="http://schemas.microsoft.com/office/infopath/2007/PartnerControls"/>
-  </ds:schemaRefs>
-</ds:datastoreItem>
+<file path=customXml/item2.xml><?xml version="1.0" encoding="utf-8"?>
+<?mso-contentType ?>
+<FormTemplates xmlns="http://schemas.microsoft.com/sharepoint/v3/contenttype/forms">
+  <Display>DocumentLibraryForm</Display>
+  <Edit>DocumentLibraryForm</Edit>
+  <New>DocumentLibraryForm</New>
+</FormTemplates>
 </file>
 
-<file path=customXml/itemProps2.xml><?xml version="1.0" encoding="utf-8"?>
-<ds:datastoreItem xmlns:ds="http://schemas.openxmlformats.org/officeDocument/2006/customXml" ds:itemID="{73499C42-D607-4966-837A-2BB322A53F25}">
-  <ds:schemaRefs>
-    <ds:schemaRef ds:uri="http://schemas.microsoft.com/sharepoint/v3/contenttype/forms"/>
-  </ds:schemaRefs>
-</ds:datastoreItem>
+<file path=customXml/item3.xml><?xml version="1.0" encoding="utf-8"?>
+<p:properties xmlns:p="http://schemas.microsoft.com/office/2006/metadata/properties" xmlns:xsi="http://www.w3.org/2001/XMLSchema-instance" xmlns:pc="http://schemas.microsoft.com/office/infopath/2007/PartnerControls">
+  <documentManagement/>
+</p:properties>
 </file>
 
-<file path=customXml/itemProps3.xml><?xml version="1.0" encoding="utf-8"?>
+<file path=customXml/itemProps1.xml><?xml version="1.0" encoding="utf-8"?>
 <ds:datastoreItem xmlns:ds="http://schemas.openxmlformats.org/officeDocument/2006/customXml" ds:itemID="{6068C0B1-5EFB-40A0-A675-36343377FA10}">
   <ds:schemaRefs>
     <ds:schemaRef ds:uri="http://schemas.microsoft.com/office/2006/metadata/contentType"/>
@@ -1805,4 +1897,21 @@
     <ds:schemaRef ds:uri="http://schemas.microsoft.com/internal/obd"/>
   </ds:schemaRefs>
 </ds:datastoreItem>
+</file>
+
+<file path=customXml/itemProps2.xml><?xml version="1.0" encoding="utf-8"?>
+<ds:datastoreItem xmlns:ds="http://schemas.openxmlformats.org/officeDocument/2006/customXml" ds:itemID="{73499C42-D607-4966-837A-2BB322A53F25}">
+  <ds:schemaRefs>
+    <ds:schemaRef ds:uri="http://schemas.microsoft.com/sharepoint/v3/contenttype/forms"/>
+  </ds:schemaRefs>
+</ds:datastoreItem>
+</file>
+
+<file path=customXml/itemProps3.xml><?xml version="1.0" encoding="utf-8"?>
+<ds:datastoreItem xmlns:ds="http://schemas.openxmlformats.org/officeDocument/2006/customXml" ds:itemID="{2ABDC047-3FCF-4A16-9621-6851735706D3}">
+  <ds:schemaRefs>
+    <ds:schemaRef ds:uri="http://schemas.microsoft.com/office/2006/metadata/properties"/>
+    <ds:schemaRef ds:uri="http://schemas.microsoft.com/office/infopath/2007/PartnerControls"/>
+  </ds:schemaRefs>
+</ds:datastoreItem>
 </file>
</xml_diff>

<commit_message>
added some motor power considerations to component list and added initial CAD design
</commit_message>
<xml_diff>
--- a/ComponentList.docx
+++ b/ComponentList.docx
@@ -61,7 +61,6 @@
         </w:rPr>
         <w:t xml:space="preserve">Arduino </w:t>
       </w:r>
-      <w:proofErr w:type="spellStart"/>
       <w:r>
         <w:rPr>
           <w:rFonts w:ascii="Arial" w:eastAsia="Times New Roman" w:hAnsi="Arial" w:cs="Arial"/>
@@ -73,7 +72,6 @@
         </w:rPr>
         <w:t>uno</w:t>
       </w:r>
-      <w:proofErr w:type="spellEnd"/>
     </w:p>
     <w:p>
       <w:pPr>
@@ -161,6 +159,9 @@
       <w:pPr>
         <w:spacing w:after="0" w:line="240" w:lineRule="auto"/>
         <w:outlineLvl w:val="0"/>
+        <w:rPr>
+          <w:rStyle w:val="Hyperlink"/>
+        </w:rPr>
       </w:pPr>
       <w:hyperlink r:id="rId8" w:history="1">
         <w:r>
@@ -175,16 +176,10 @@
       <w:pPr>
         <w:spacing w:after="0" w:line="240" w:lineRule="auto"/>
         <w:outlineLvl w:val="0"/>
-      </w:pPr>
-    </w:p>
-    <w:p>
-      <w:pPr>
-        <w:spacing w:after="0" w:line="240" w:lineRule="auto"/>
-        <w:outlineLvl w:val="0"/>
-      </w:pPr>
-      <w:r>
-        <w:t>servo:</w:t>
-      </w:r>
+        <w:rPr>
+          <w:rStyle w:val="Hyperlink"/>
+        </w:rPr>
+      </w:pPr>
     </w:p>
     <w:p>
       <w:pPr>
@@ -196,7 +191,7 @@
           <w:rPr>
             <w:rStyle w:val="Hyperlink"/>
           </w:rPr>
-          <w:t>https://www.mouser.co.uk/ProductDetail/Seeed-Studio/316010005?qs=1%252B9yuXKSi8AGe7lhIQBC3g%3D%3D&amp;vip=1&amp;gclid=Cj0KCQiA2vjuBRCqARIsAJL5a-K1ZbqydQxkmuIamHmb-_8_6CzPxc-476yRkfVv7k3PapFQSmZd9VAaAnG3EALw_wcB</w:t>
+          <w:t>https://howtomechatronics.com/tutorials/arduino/arduino-dc-motor-control-tutorial-l298n-pwm-h-bridge/</w:t>
         </w:r>
       </w:hyperlink>
     </w:p>
@@ -204,52 +199,73 @@
       <w:pPr>
         <w:spacing w:after="0" w:line="240" w:lineRule="auto"/>
         <w:outlineLvl w:val="0"/>
-        <w:rPr>
-          <w:lang w:val="de-DE"/>
-        </w:rPr>
-      </w:pPr>
-      <w:proofErr w:type="spellStart"/>
-      <w:r>
-        <w:rPr>
-          <w:lang w:val="de-DE"/>
-        </w:rPr>
-        <w:t>servo</w:t>
-      </w:r>
-      <w:proofErr w:type="spellEnd"/>
-      <w:r>
-        <w:rPr>
-          <w:lang w:val="de-DE"/>
-        </w:rPr>
-        <w:t xml:space="preserve"> </w:t>
-      </w:r>
-      <w:proofErr w:type="spellStart"/>
-      <w:r>
-        <w:rPr>
-          <w:lang w:val="de-DE"/>
-        </w:rPr>
-        <w:t>instructions</w:t>
-      </w:r>
-      <w:proofErr w:type="spellEnd"/>
-      <w:r>
-        <w:rPr>
-          <w:lang w:val="de-DE"/>
-        </w:rPr>
-        <w:t>:</w:t>
-      </w:r>
-    </w:p>
-    <w:p>
-      <w:pPr>
-        <w:spacing w:after="0" w:line="240" w:lineRule="auto"/>
-        <w:outlineLvl w:val="0"/>
-        <w:rPr>
-          <w:rStyle w:val="Hyperlink"/>
-          <w:lang w:val="de-DE"/>
+      </w:pPr>
+    </w:p>
+    <w:p>
+      <w:pPr>
+        <w:spacing w:after="0" w:line="240" w:lineRule="auto"/>
+        <w:outlineLvl w:val="0"/>
+        <w:rPr>
+          <w:strike/>
+        </w:rPr>
+      </w:pPr>
+      <w:r>
+        <w:rPr>
+          <w:strike/>
+        </w:rPr>
+        <w:t>servo:</w:t>
+      </w:r>
+    </w:p>
+    <w:p>
+      <w:pPr>
+        <w:spacing w:after="0" w:line="240" w:lineRule="auto"/>
+        <w:outlineLvl w:val="0"/>
+        <w:rPr>
+          <w:strike/>
         </w:rPr>
       </w:pPr>
       <w:hyperlink r:id="rId10" w:history="1">
         <w:r>
           <w:rPr>
             <w:rStyle w:val="Hyperlink"/>
+            <w:strike/>
+          </w:rPr>
+          <w:t>https://www.mouser.co.uk/ProductDetail/Seeed-Studio/316010005?qs=1%252B9yuXKSi8AGe7lhIQBC3g%3D%3D&amp;vip=1&amp;gclid=Cj0KCQiA2vjuBRCqARIsAJL5a-K1ZbqydQxkmuIamHmb-_8_6CzPxc-476yRkfVv7k3PapFQSmZd9VAaAnG3EALw_wcB</w:t>
+        </w:r>
+      </w:hyperlink>
+    </w:p>
+    <w:p>
+      <w:pPr>
+        <w:spacing w:after="0" w:line="240" w:lineRule="auto"/>
+        <w:outlineLvl w:val="0"/>
+        <w:rPr>
+          <w:strike/>
+          <w:lang w:val="de-DE"/>
+        </w:rPr>
+      </w:pPr>
+      <w:r>
+        <w:rPr>
+          <w:strike/>
+          <w:lang w:val="de-DE"/>
+        </w:rPr>
+        <w:t>servo instructions:</w:t>
+      </w:r>
+    </w:p>
+    <w:p>
+      <w:pPr>
+        <w:spacing w:after="0" w:line="240" w:lineRule="auto"/>
+        <w:outlineLvl w:val="0"/>
+        <w:rPr>
+          <w:rStyle w:val="Hyperlink"/>
+          <w:strike/>
+          <w:lang w:val="de-DE"/>
+        </w:rPr>
+      </w:pPr>
+      <w:hyperlink r:id="rId11" w:history="1">
+        <w:r>
+          <w:rPr>
+            <w:rStyle w:val="Hyperlink"/>
+            <w:strike/>
             <w:lang w:val="de-DE"/>
           </w:rPr>
           <w:t>https://www.instructables.com/id/Arduino-Servo-Motors/</w:t>
@@ -288,7 +304,6 @@
           <w:color w:val="111111"/>
         </w:rPr>
       </w:pPr>
-      <w:proofErr w:type="spellStart"/>
       <w:r>
         <w:rPr>
           <w:rStyle w:val="a-size-large"/>
@@ -297,26 +312,18 @@
           <w:bCs w:val="0"/>
           <w:color w:val="111111"/>
         </w:rPr>
-        <w:t>LiCB</w:t>
-      </w:r>
-      <w:proofErr w:type="spellEnd"/>
-      <w:r>
-        <w:rPr>
-          <w:rStyle w:val="a-size-large"/>
-          <w:rFonts w:ascii="Arial" w:hAnsi="Arial" w:cs="Arial"/>
-          <w:b w:val="0"/>
-          <w:bCs w:val="0"/>
-          <w:color w:val="111111"/>
-        </w:rPr>
-        <w:t xml:space="preserve"> 23A A23 12V Alkaline Battery (10PCS)</w:t>
-      </w:r>
-    </w:p>
-    <w:p>
-      <w:pPr>
-        <w:spacing w:after="0" w:line="240" w:lineRule="auto"/>
-        <w:outlineLvl w:val="0"/>
-      </w:pPr>
-      <w:hyperlink r:id="rId11" w:history="1">
+        <w:t>LiCB 23A A23 12V Alkaline Battery (10PCS)</w:t>
+      </w:r>
+    </w:p>
+    <w:p>
+      <w:pPr>
+        <w:spacing w:after="0" w:line="240" w:lineRule="auto"/>
+        <w:outlineLvl w:val="0"/>
+        <w:rPr>
+          <w:rStyle w:val="Hyperlink"/>
+        </w:rPr>
+      </w:pPr>
+      <w:hyperlink r:id="rId12" w:history="1">
         <w:r>
           <w:rPr>
             <w:rStyle w:val="Hyperlink"/>
@@ -329,6 +336,80 @@
       <w:pPr>
         <w:spacing w:after="0" w:line="240" w:lineRule="auto"/>
         <w:outlineLvl w:val="0"/>
+        <w:rPr>
+          <w:rStyle w:val="Hyperlink"/>
+        </w:rPr>
+      </w:pPr>
+    </w:p>
+    <w:p>
+      <w:pPr>
+        <w:spacing w:after="0" w:line="240" w:lineRule="auto"/>
+        <w:outlineLvl w:val="0"/>
+        <w:rPr>
+          <w:rStyle w:val="Hyperlink"/>
+          <w:color w:val="auto"/>
+          <w:u w:val="none"/>
+        </w:rPr>
+      </w:pPr>
+      <w:r>
+        <w:rPr>
+          <w:rStyle w:val="Hyperlink"/>
+          <w:color w:val="auto"/>
+          <w:u w:val="none"/>
+        </w:rPr>
+        <w:t xml:space="preserve">will have 2V voltage drop </w:t>
+      </w:r>
+      <w:r>
+        <w:rPr>
+          <w:rStyle w:val="Hyperlink"/>
+          <w:color w:val="auto"/>
+          <w:u w:val="none"/>
+        </w:rPr>
+        <w:t xml:space="preserve">at motor driver </w:t>
+      </w:r>
+      <w:r>
+        <w:rPr>
+          <w:rStyle w:val="Hyperlink"/>
+          <w:color w:val="auto"/>
+          <w:u w:val="none"/>
+        </w:rPr>
+        <w:sym w:font="Wingdings" w:char="F0E0"/>
+      </w:r>
+      <w:r>
+        <w:rPr>
+          <w:rStyle w:val="Hyperlink"/>
+          <w:color w:val="auto"/>
+          <w:u w:val="none"/>
+        </w:rPr>
+        <w:t xml:space="preserve"> using 12V battery, motors will receive ca. 10V with peak current of 2A =&gt; each motor will max have 20W (40W) total </w:t>
+      </w:r>
+    </w:p>
+    <w:p>
+      <w:pPr>
+        <w:pStyle w:val="ListParagraph"/>
+        <w:numPr>
+          <w:ilvl w:val="0"/>
+          <w:numId w:val="3"/>
+        </w:numPr>
+        <w:spacing w:after="0" w:line="240" w:lineRule="auto"/>
+        <w:outlineLvl w:val="0"/>
+      </w:pPr>
+      <w:r>
+        <w:t xml:space="preserve">This means </w:t>
+      </w:r>
+      <w:r>
+        <w:t xml:space="preserve">that we could limit power to 15W </w:t>
+      </w:r>
+      <w:r>
+        <w:t>each by reducing max PWM signal which would let motors receive less than max possible voltage</w:t>
+      </w:r>
+      <w:bookmarkStart w:id="0" w:name="_GoBack"/>
+      <w:bookmarkEnd w:id="0"/>
+    </w:p>
+    <w:p>
+      <w:pPr>
+        <w:spacing w:after="0" w:line="240" w:lineRule="auto"/>
+        <w:outlineLvl w:val="0"/>
       </w:pPr>
     </w:p>
     <w:p>
@@ -369,37 +450,15 @@
           <w:bCs w:val="0"/>
           <w:color w:val="111111"/>
         </w:rPr>
-        <w:t xml:space="preserve">2 Pcs Smart Robot Car Tyres Wheels </w:t>
-      </w:r>
-      <w:proofErr w:type="gramStart"/>
-      <w:r>
-        <w:rPr>
-          <w:rStyle w:val="a-size-large"/>
-          <w:rFonts w:ascii="Arial" w:hAnsi="Arial" w:cs="Arial"/>
-          <w:b w:val="0"/>
-          <w:bCs w:val="0"/>
-          <w:color w:val="111111"/>
-        </w:rPr>
-        <w:t>For</w:t>
-      </w:r>
-      <w:proofErr w:type="gramEnd"/>
-      <w:r>
-        <w:rPr>
-          <w:rStyle w:val="a-size-large"/>
-          <w:rFonts w:ascii="Arial" w:hAnsi="Arial" w:cs="Arial"/>
-          <w:b w:val="0"/>
-          <w:bCs w:val="0"/>
-          <w:color w:val="111111"/>
-        </w:rPr>
-        <w:t xml:space="preserve"> Arduino TT Gear Motor Chassis</w:t>
-      </w:r>
-    </w:p>
-    <w:p>
-      <w:pPr>
-        <w:spacing w:after="0" w:line="240" w:lineRule="auto"/>
-        <w:outlineLvl w:val="0"/>
-      </w:pPr>
-      <w:hyperlink r:id="rId12" w:history="1">
+        <w:t>2 Pcs Smart Robot Car Tyres Wheels For Arduino TT Gear Motor Chassis</w:t>
+      </w:r>
+    </w:p>
+    <w:p>
+      <w:pPr>
+        <w:spacing w:after="0" w:line="240" w:lineRule="auto"/>
+        <w:outlineLvl w:val="0"/>
+      </w:pPr>
+      <w:hyperlink r:id="rId13" w:history="1">
         <w:r>
           <w:rPr>
             <w:rStyle w:val="Hyperlink"/>
@@ -430,32 +489,52 @@
           <w:color w:val="333333"/>
           <w:shd w:val="clear" w:color="auto" w:fill="FFFFFF"/>
         </w:rPr>
-        <w:t xml:space="preserve">2 Pcs Smart Robot Car Tyres Wheels </w:t>
-      </w:r>
-      <w:proofErr w:type="gramStart"/>
+        <w:t>2 Pcs Smart Robot Car Tyres Wheels For Arduino TT Gear Motor Chassis</w:t>
+      </w:r>
+      <w:r>
+        <w:rPr>
+          <w:rFonts w:ascii="Arial" w:hAnsi="Arial" w:cs="Arial"/>
+          <w:color w:val="333333"/>
+        </w:rPr>
+        <w:br/>
+      </w:r>
+      <w:r>
+        <w:rPr>
+          <w:rFonts w:ascii="Arial" w:hAnsi="Arial" w:cs="Arial"/>
+          <w:color w:val="333333"/>
+        </w:rPr>
+        <w:br/>
+      </w:r>
       <w:r>
         <w:rPr>
           <w:rFonts w:ascii="Arial" w:hAnsi="Arial" w:cs="Arial"/>
           <w:color w:val="333333"/>
           <w:shd w:val="clear" w:color="auto" w:fill="FFFFFF"/>
         </w:rPr>
-        <w:t>For</w:t>
-      </w:r>
-      <w:proofErr w:type="gramEnd"/>
+        <w:t>Feature:</w:t>
+      </w:r>
+      <w:r>
+        <w:rPr>
+          <w:rFonts w:ascii="Arial" w:hAnsi="Arial" w:cs="Arial"/>
+          <w:color w:val="333333"/>
+        </w:rPr>
+        <w:br/>
+      </w:r>
+      <w:r>
+        <w:rPr>
+          <w:rFonts w:ascii="Arial" w:hAnsi="Arial" w:cs="Arial"/>
+          <w:color w:val="333333"/>
+        </w:rPr>
+        <w:br/>
+      </w:r>
       <w:r>
         <w:rPr>
           <w:rFonts w:ascii="Arial" w:hAnsi="Arial" w:cs="Arial"/>
           <w:color w:val="333333"/>
           <w:shd w:val="clear" w:color="auto" w:fill="FFFFFF"/>
         </w:rPr>
-        <w:t xml:space="preserve"> Arduino TT Gear Motor Chassis</w:t>
-      </w:r>
-      <w:r>
-        <w:rPr>
-          <w:rFonts w:ascii="Arial" w:hAnsi="Arial" w:cs="Arial"/>
-          <w:color w:val="333333"/>
-        </w:rPr>
-        <w:br/>
+        <w:lastRenderedPageBreak/>
+        <w:t>With inner tyre</w:t>
       </w:r>
       <w:r>
         <w:rPr>
@@ -470,14 +549,7 @@
           <w:color w:val="333333"/>
           <w:shd w:val="clear" w:color="auto" w:fill="FFFFFF"/>
         </w:rPr>
-        <w:t>Feature:</w:t>
-      </w:r>
-      <w:r>
-        <w:rPr>
-          <w:rFonts w:ascii="Arial" w:hAnsi="Arial" w:cs="Arial"/>
-          <w:color w:val="333333"/>
-        </w:rPr>
-        <w:br/>
+        <w:t>Diameter: 68mm</w:t>
       </w:r>
       <w:r>
         <w:rPr>
@@ -492,7 +564,7 @@
           <w:color w:val="333333"/>
           <w:shd w:val="clear" w:color="auto" w:fill="FFFFFF"/>
         </w:rPr>
-        <w:t>With inner tyre</w:t>
+        <w:t>Width: 26mm</w:t>
       </w:r>
       <w:r>
         <w:rPr>
@@ -507,7 +579,7 @@
           <w:color w:val="333333"/>
           <w:shd w:val="clear" w:color="auto" w:fill="FFFFFF"/>
         </w:rPr>
-        <w:t>Diameter: 68mm</w:t>
+        <w:t>Centre hole: 5.3 x 3.66mm (two sides is semicircle)</w:t>
       </w:r>
       <w:r>
         <w:rPr>
@@ -522,58 +594,26 @@
           <w:color w:val="333333"/>
           <w:shd w:val="clear" w:color="auto" w:fill="FFFFFF"/>
         </w:rPr>
-        <w:t>Width: 26mm</w:t>
-      </w:r>
-      <w:r>
-        <w:rPr>
-          <w:rFonts w:ascii="Arial" w:hAnsi="Arial" w:cs="Arial"/>
-          <w:color w:val="333333"/>
-        </w:rPr>
-        <w:br/>
-      </w:r>
-      <w:r>
+        <w:t>Weight: 50g</w:t>
+      </w:r>
+    </w:p>
+    <w:p>
+      <w:pPr>
         <w:rPr>
           <w:rFonts w:ascii="Arial" w:hAnsi="Arial" w:cs="Arial"/>
           <w:color w:val="333333"/>
           <w:shd w:val="clear" w:color="auto" w:fill="FFFFFF"/>
         </w:rPr>
-        <w:t>Centre hole: 5.3 x 3.66mm (two sides is semicircle)</w:t>
-      </w:r>
-      <w:r>
-        <w:rPr>
-          <w:rFonts w:ascii="Arial" w:hAnsi="Arial" w:cs="Arial"/>
-          <w:color w:val="333333"/>
-        </w:rPr>
-        <w:br/>
-      </w:r>
-      <w:r>
+      </w:pPr>
+    </w:p>
+    <w:p>
+      <w:pPr>
         <w:rPr>
           <w:rFonts w:ascii="Arial" w:hAnsi="Arial" w:cs="Arial"/>
           <w:color w:val="333333"/>
           <w:shd w:val="clear" w:color="auto" w:fill="FFFFFF"/>
         </w:rPr>
-        <w:t>Weight: 50g</w:t>
-      </w:r>
-    </w:p>
-    <w:p>
-      <w:pPr>
-        <w:rPr>
-          <w:rFonts w:ascii="Arial" w:hAnsi="Arial" w:cs="Arial"/>
-          <w:color w:val="333333"/>
-          <w:shd w:val="clear" w:color="auto" w:fill="FFFFFF"/>
-        </w:rPr>
-      </w:pPr>
-    </w:p>
-    <w:p>
-      <w:pPr>
-        <w:rPr>
-          <w:rFonts w:ascii="Arial" w:hAnsi="Arial" w:cs="Arial"/>
-          <w:color w:val="333333"/>
-          <w:shd w:val="clear" w:color="auto" w:fill="FFFFFF"/>
-        </w:rPr>
-      </w:pPr>
-      <w:bookmarkStart w:id="0" w:name="_GoBack"/>
-      <w:bookmarkEnd w:id="0"/>
+      </w:pPr>
     </w:p>
     <w:p>
       <w:pPr>
@@ -591,7 +631,6 @@
           <w:szCs w:val="27"/>
           <w:lang w:eastAsia="en-GB"/>
         </w:rPr>
-        <w:lastRenderedPageBreak/>
         <w:t>Battery case:</w:t>
       </w:r>
     </w:p>
@@ -604,7 +643,7 @@
           <w:szCs w:val="24"/>
         </w:rPr>
       </w:pPr>
-      <w:hyperlink r:id="rId13" w:history="1">
+      <w:hyperlink r:id="rId14" w:history="1">
         <w:r>
           <w:rPr>
             <w:rStyle w:val="Hyperlink"/>
@@ -639,6 +678,119 @@
 <file path=word/numbering.xml><?xml version="1.0" encoding="utf-8"?>
 <w:numbering xmlns:wpc="http://schemas.microsoft.com/office/word/2010/wordprocessingCanvas" xmlns:cx="http://schemas.microsoft.com/office/drawing/2014/chartex" xmlns:cx1="http://schemas.microsoft.com/office/drawing/2015/9/8/chartex" xmlns:cx2="http://schemas.microsoft.com/office/drawing/2015/10/21/chartex" xmlns:cx3="http://schemas.microsoft.com/office/drawing/2016/5/9/chartex" xmlns:cx4="http://schemas.microsoft.com/office/drawing/2016/5/10/chartex" xmlns:cx5="http://schemas.microsoft.com/office/drawing/2016/5/11/chartex" xmlns:cx6="http://schemas.microsoft.com/office/drawing/2016/5/12/chartex" xmlns:cx7="http://schemas.microsoft.com/office/drawing/2016/5/13/chartex" xmlns:cx8="http://schemas.microsoft.com/office/drawing/2016/5/14/chartex" xmlns:mc="http://schemas.openxmlformats.org/markup-compatibility/2006" xmlns:aink="http://schemas.microsoft.com/office/drawing/2016/ink" xmlns:am3d="http://schemas.microsoft.com/office/drawing/2017/model3d" xmlns:o="urn:schemas-microsoft-com:office:office" xmlns:r="http://schemas.openxmlformats.org/officeDocument/2006/relationships" xmlns:m="http://schemas.openxmlformats.org/officeDocument/2006/math" xmlns:v="urn:schemas-microsoft-com:vml" xmlns:wp14="http://schemas.microsoft.com/office/word/2010/wordprocessingDrawing" xmlns:wp="http://schemas.openxmlformats.org/drawingml/2006/wordprocessingDrawing" xmlns:w10="urn:schemas-microsoft-com:office:word" xmlns:w="http://schemas.openxmlformats.org/wordprocessingml/2006/main" xmlns:w14="http://schemas.microsoft.com/office/word/2010/wordml" xmlns:w15="http://schemas.microsoft.com/office/word/2012/wordml" xmlns:w16cid="http://schemas.microsoft.com/office/word/2016/wordml/cid" xmlns:w16se="http://schemas.microsoft.com/office/word/2015/wordml/symex" xmlns:wpg="http://schemas.microsoft.com/office/word/2010/wordprocessingGroup" xmlns:wpi="http://schemas.microsoft.com/office/word/2010/wordprocessingInk" xmlns:wne="http://schemas.microsoft.com/office/word/2006/wordml" xmlns:wps="http://schemas.microsoft.com/office/word/2010/wordprocessingShape" mc:Ignorable="w14 w15 w16se w16cid wp14">
   <w:abstractNum w:abstractNumId="0" w15:restartNumberingAfterBreak="0">
+    <w:nsid w:val="60CC3AB1"/>
+    <w:multiLevelType w:val="hybridMultilevel"/>
+    <w:tmpl w:val="19D460D4"/>
+    <w:lvl w:ilvl="0" w:tplc="08B455B2">
+      <w:start w:val="2"/>
+      <w:numFmt w:val="bullet"/>
+      <w:lvlText w:val="-"/>
+      <w:lvlJc w:val="left"/>
+      <w:pPr>
+        <w:ind w:left="720" w:hanging="360"/>
+      </w:pPr>
+      <w:rPr>
+        <w:rFonts w:ascii="Calibri" w:eastAsiaTheme="minorHAnsi" w:hAnsi="Calibri" w:cs="Calibri" w:hint="default"/>
+      </w:rPr>
+    </w:lvl>
+    <w:lvl w:ilvl="1" w:tplc="08090003" w:tentative="1">
+      <w:start w:val="1"/>
+      <w:numFmt w:val="bullet"/>
+      <w:lvlText w:val="o"/>
+      <w:lvlJc w:val="left"/>
+      <w:pPr>
+        <w:ind w:left="1440" w:hanging="360"/>
+      </w:pPr>
+      <w:rPr>
+        <w:rFonts w:ascii="Courier New" w:hAnsi="Courier New" w:cs="Courier New" w:hint="default"/>
+      </w:rPr>
+    </w:lvl>
+    <w:lvl w:ilvl="2" w:tplc="08090005" w:tentative="1">
+      <w:start w:val="1"/>
+      <w:numFmt w:val="bullet"/>
+      <w:lvlText w:val=""/>
+      <w:lvlJc w:val="left"/>
+      <w:pPr>
+        <w:ind w:left="2160" w:hanging="360"/>
+      </w:pPr>
+      <w:rPr>
+        <w:rFonts w:ascii="Wingdings" w:hAnsi="Wingdings" w:hint="default"/>
+      </w:rPr>
+    </w:lvl>
+    <w:lvl w:ilvl="3" w:tplc="08090001" w:tentative="1">
+      <w:start w:val="1"/>
+      <w:numFmt w:val="bullet"/>
+      <w:lvlText w:val=""/>
+      <w:lvlJc w:val="left"/>
+      <w:pPr>
+        <w:ind w:left="2880" w:hanging="360"/>
+      </w:pPr>
+      <w:rPr>
+        <w:rFonts w:ascii="Symbol" w:hAnsi="Symbol" w:hint="default"/>
+      </w:rPr>
+    </w:lvl>
+    <w:lvl w:ilvl="4" w:tplc="08090003" w:tentative="1">
+      <w:start w:val="1"/>
+      <w:numFmt w:val="bullet"/>
+      <w:lvlText w:val="o"/>
+      <w:lvlJc w:val="left"/>
+      <w:pPr>
+        <w:ind w:left="3600" w:hanging="360"/>
+      </w:pPr>
+      <w:rPr>
+        <w:rFonts w:ascii="Courier New" w:hAnsi="Courier New" w:cs="Courier New" w:hint="default"/>
+      </w:rPr>
+    </w:lvl>
+    <w:lvl w:ilvl="5" w:tplc="08090005" w:tentative="1">
+      <w:start w:val="1"/>
+      <w:numFmt w:val="bullet"/>
+      <w:lvlText w:val=""/>
+      <w:lvlJc w:val="left"/>
+      <w:pPr>
+        <w:ind w:left="4320" w:hanging="360"/>
+      </w:pPr>
+      <w:rPr>
+        <w:rFonts w:ascii="Wingdings" w:hAnsi="Wingdings" w:hint="default"/>
+      </w:rPr>
+    </w:lvl>
+    <w:lvl w:ilvl="6" w:tplc="08090001" w:tentative="1">
+      <w:start w:val="1"/>
+      <w:numFmt w:val="bullet"/>
+      <w:lvlText w:val=""/>
+      <w:lvlJc w:val="left"/>
+      <w:pPr>
+        <w:ind w:left="5040" w:hanging="360"/>
+      </w:pPr>
+      <w:rPr>
+        <w:rFonts w:ascii="Symbol" w:hAnsi="Symbol" w:hint="default"/>
+      </w:rPr>
+    </w:lvl>
+    <w:lvl w:ilvl="7" w:tplc="08090003" w:tentative="1">
+      <w:start w:val="1"/>
+      <w:numFmt w:val="bullet"/>
+      <w:lvlText w:val="o"/>
+      <w:lvlJc w:val="left"/>
+      <w:pPr>
+        <w:ind w:left="5760" w:hanging="360"/>
+      </w:pPr>
+      <w:rPr>
+        <w:rFonts w:ascii="Courier New" w:hAnsi="Courier New" w:cs="Courier New" w:hint="default"/>
+      </w:rPr>
+    </w:lvl>
+    <w:lvl w:ilvl="8" w:tplc="08090005" w:tentative="1">
+      <w:start w:val="1"/>
+      <w:numFmt w:val="bullet"/>
+      <w:lvlText w:val=""/>
+      <w:lvlJc w:val="left"/>
+      <w:pPr>
+        <w:ind w:left="6480" w:hanging="360"/>
+      </w:pPr>
+      <w:rPr>
+        <w:rFonts w:ascii="Wingdings" w:hAnsi="Wingdings" w:hint="default"/>
+      </w:rPr>
+    </w:lvl>
+  </w:abstractNum>
+  <w:abstractNum w:abstractNumId="1" w15:restartNumberingAfterBreak="0">
     <w:nsid w:val="71D259A0"/>
     <w:multiLevelType w:val="hybridMultilevel"/>
     <w:tmpl w:val="CBA4F82C"/>
@@ -751,7 +903,7 @@
       </w:rPr>
     </w:lvl>
   </w:abstractNum>
-  <w:abstractNum w:abstractNumId="1" w15:restartNumberingAfterBreak="0">
+  <w:abstractNum w:abstractNumId="2" w15:restartNumberingAfterBreak="0">
     <w:nsid w:val="7EEF6733"/>
     <w:multiLevelType w:val="hybridMultilevel"/>
     <w:tmpl w:val="A4A62808"/>
@@ -865,9 +1017,12 @@
     </w:lvl>
   </w:abstractNum>
   <w:num w:numId="1">
+    <w:abstractNumId w:val="2"/>
+  </w:num>
+  <w:num w:numId="2">
     <w:abstractNumId w:val="1"/>
   </w:num>
-  <w:num w:numId="2">
+  <w:num w:numId="3">
     <w:abstractNumId w:val="0"/>
   </w:num>
 </w:numbering>
@@ -1663,6 +1818,21 @@
 </file>
 
 <file path=customXml/item1.xml><?xml version="1.0" encoding="utf-8"?>
+<p:properties xmlns:p="http://schemas.microsoft.com/office/2006/metadata/properties" xmlns:xsi="http://www.w3.org/2001/XMLSchema-instance" xmlns:pc="http://schemas.microsoft.com/office/infopath/2007/PartnerControls">
+  <documentManagement/>
+</p:properties>
+</file>
+
+<file path=customXml/item2.xml><?xml version="1.0" encoding="utf-8"?>
+<?mso-contentType ?>
+<FormTemplates xmlns="http://schemas.microsoft.com/sharepoint/v3/contenttype/forms">
+  <Display>DocumentLibraryForm</Display>
+  <Edit>DocumentLibraryForm</Edit>
+  <New>DocumentLibraryForm</New>
+</FormTemplates>
+</file>
+
+<file path=customXml/item3.xml><?xml version="1.0" encoding="utf-8"?>
 <ct:contentTypeSchema xmlns:ct="http://schemas.microsoft.com/office/2006/metadata/contentType" xmlns:ma="http://schemas.microsoft.com/office/2006/metadata/properties/metaAttributes" ct:_="" ma:_="" ma:contentTypeName="Document" ma:contentTypeID="0x0101007ABDAABB3920EB4C9570F359340F42AD" ma:contentTypeVersion="10" ma:contentTypeDescription="Create a new document." ma:contentTypeScope="" ma:versionID="5514c881a4d9d506ead389559a389d35">
   <xsd:schema xmlns:xsd="http://www.w3.org/2001/XMLSchema" xmlns:xs="http://www.w3.org/2001/XMLSchema" xmlns:p="http://schemas.microsoft.com/office/2006/metadata/properties" xmlns:ns3="91fa21c8-7481-46bf-bacf-222e7e437886" xmlns:ns4="b85eb1dc-d07f-4265-a93a-ceaa6dedad06" targetNamespace="http://schemas.microsoft.com/office/2006/metadata/properties" ma:root="true" ma:fieldsID="0e899fd5863849be17f2c66edadc3c31" ns3:_="" ns4:_="">
     <xsd:import namespace="91fa21c8-7481-46bf-bacf-222e7e437886"/>
@@ -1865,22 +2035,24 @@
 </ct:contentTypeSchema>
 </file>
 
-<file path=customXml/item2.xml><?xml version="1.0" encoding="utf-8"?>
-<?mso-contentType ?>
-<FormTemplates xmlns="http://schemas.microsoft.com/sharepoint/v3/contenttype/forms">
-  <Display>DocumentLibraryForm</Display>
-  <Edit>DocumentLibraryForm</Edit>
-  <New>DocumentLibraryForm</New>
-</FormTemplates>
+<file path=customXml/itemProps1.xml><?xml version="1.0" encoding="utf-8"?>
+<ds:datastoreItem xmlns:ds="http://schemas.openxmlformats.org/officeDocument/2006/customXml" ds:itemID="{2ABDC047-3FCF-4A16-9621-6851735706D3}">
+  <ds:schemaRefs>
+    <ds:schemaRef ds:uri="http://schemas.microsoft.com/office/2006/metadata/properties"/>
+    <ds:schemaRef ds:uri="http://schemas.microsoft.com/office/infopath/2007/PartnerControls"/>
+  </ds:schemaRefs>
+</ds:datastoreItem>
 </file>
 
-<file path=customXml/item3.xml><?xml version="1.0" encoding="utf-8"?>
-<p:properties xmlns:p="http://schemas.microsoft.com/office/2006/metadata/properties" xmlns:xsi="http://www.w3.org/2001/XMLSchema-instance" xmlns:pc="http://schemas.microsoft.com/office/infopath/2007/PartnerControls">
-  <documentManagement/>
-</p:properties>
+<file path=customXml/itemProps2.xml><?xml version="1.0" encoding="utf-8"?>
+<ds:datastoreItem xmlns:ds="http://schemas.openxmlformats.org/officeDocument/2006/customXml" ds:itemID="{73499C42-D607-4966-837A-2BB322A53F25}">
+  <ds:schemaRefs>
+    <ds:schemaRef ds:uri="http://schemas.microsoft.com/sharepoint/v3/contenttype/forms"/>
+  </ds:schemaRefs>
+</ds:datastoreItem>
 </file>
 
-<file path=customXml/itemProps1.xml><?xml version="1.0" encoding="utf-8"?>
+<file path=customXml/itemProps3.xml><?xml version="1.0" encoding="utf-8"?>
 <ds:datastoreItem xmlns:ds="http://schemas.openxmlformats.org/officeDocument/2006/customXml" ds:itemID="{6068C0B1-5EFB-40A0-A675-36343377FA10}">
   <ds:schemaRefs>
     <ds:schemaRef ds:uri="http://schemas.microsoft.com/office/2006/metadata/contentType"/>
@@ -1897,21 +2069,4 @@
     <ds:schemaRef ds:uri="http://schemas.microsoft.com/internal/obd"/>
   </ds:schemaRefs>
 </ds:datastoreItem>
-</file>
-
-<file path=customXml/itemProps2.xml><?xml version="1.0" encoding="utf-8"?>
-<ds:datastoreItem xmlns:ds="http://schemas.openxmlformats.org/officeDocument/2006/customXml" ds:itemID="{73499C42-D607-4966-837A-2BB322A53F25}">
-  <ds:schemaRefs>
-    <ds:schemaRef ds:uri="http://schemas.microsoft.com/sharepoint/v3/contenttype/forms"/>
-  </ds:schemaRefs>
-</ds:datastoreItem>
-</file>
-
-<file path=customXml/itemProps3.xml><?xml version="1.0" encoding="utf-8"?>
-<ds:datastoreItem xmlns:ds="http://schemas.openxmlformats.org/officeDocument/2006/customXml" ds:itemID="{2ABDC047-3FCF-4A16-9621-6851735706D3}">
-  <ds:schemaRefs>
-    <ds:schemaRef ds:uri="http://schemas.microsoft.com/office/2006/metadata/properties"/>
-    <ds:schemaRef ds:uri="http://schemas.microsoft.com/office/infopath/2007/PartnerControls"/>
-  </ds:schemaRefs>
-</ds:datastoreItem>
 </file>
</xml_diff>